<commit_message>
Vault backup: 10/03/24 16:51:18 ASUS
Affected files:
.obsidian/workspace.json
Backlog_0324.md
EN/LeafletGreenSightseeing.docx
EN/~$afletGreenSightseeing.docx
</commit_message>
<xml_diff>
--- a/EN/LeafletGreenSightseeing.docx
+++ b/EN/LeafletGreenSightseeing.docx
@@ -139,21 +139,7 @@
           <w:sz w:val="24"/>
           <w:szCs w:val="24"/>
         </w:rPr>
-        <w:t xml:space="preserve">Unlike traditional sightseeing tours, our Green Sightseeing Tour allows you to immerse yourself in the heart of London's communities while making a difference. As you explore iconic landmarks and hidden gems, you'll also </w:t>
-      </w:r>
-      <w:r>
-        <w:rPr>
-          <w:sz w:val="24"/>
-          <w:szCs w:val="24"/>
-        </w:rPr>
-        <w:t>can</w:t>
-      </w:r>
-      <w:r>
-        <w:rPr>
-          <w:sz w:val="24"/>
-          <w:szCs w:val="24"/>
-        </w:rPr>
-        <w:t xml:space="preserve"> participate in litter clean-up activities, ensuring that the city remains beautiful for </w:t>
+        <w:t xml:space="preserve">Unlike traditional sightseeing tours, our Green Sightseeing Tour allows you to immerse yourself in the heart of London's communities while making a difference. As you explore iconic landmarks and hidden gems, you'll also can participate in litter clean-up activities, ensuring that the city remains beautiful for </w:t>
       </w:r>
       <w:r>
         <w:rPr>
@@ -207,17 +193,15 @@
           <w:sz w:val="24"/>
           <w:szCs w:val="24"/>
         </w:rPr>
-        <w:t xml:space="preserve">At Season Tours, we understand the significance of sustainable tourism. By choosing our Green Sightseeing Tour, you're not only enjoying an unforgettable experience but also playing </w:t>
-      </w:r>
-      <w:proofErr w:type="gramStart"/>
-      <w:r>
-        <w:rPr>
-          <w:sz w:val="24"/>
-          <w:szCs w:val="24"/>
-        </w:rPr>
-        <w:t>a</w:t>
-      </w:r>
-      <w:proofErr w:type="gramEnd"/>
+        <w:t>At Season Tours, we understand the significance of sustainable tourism. By choosing our Green Sightseeing Tour, you're not only enjoying an unforgettable experience but also playing a</w:t>
+      </w:r>
+      <w:r>
+        <w:rPr>
+          <w:sz w:val="24"/>
+          <w:szCs w:val="24"/>
+        </w:rPr>
+        <w:t>n</w:t>
+      </w:r>
       <w:r>
         <w:rPr>
           <w:sz w:val="24"/>
@@ -931,6 +915,7 @@
   <w:style w:type="character" w:default="1" w:styleId="Absatz-Standardschriftart">
     <w:name w:val="Default Paragraph Font"/>
     <w:uiPriority w:val="1"/>
+    <w:semiHidden/>
     <w:unhideWhenUsed/>
   </w:style>
   <w:style w:type="table" w:default="1" w:styleId="NormaleTabelle">

</xml_diff>